<commit_message>
fanout, rrf, HyDE, StepBack Done
</commit_message>
<xml_diff>
--- a/LECT NOTES.docx
+++ b/LECT NOTES.docx
@@ -17783,44 +17783,6 @@
           <w:rFonts w:ascii="Popins" w:hAnsi="Popins" w:cs="Times New Roman"/>
         </w:rPr>
       </w:pPr>
-      <w:proofErr w:type="spellStart"/>
-      <w:r>
-        <w:rPr>
-          <w:rFonts w:ascii="Popins" w:hAnsi="Popins" w:cs="Times New Roman"/>
-        </w:rPr>
-        <w:t>sql</w:t>
-      </w:r>
-      <w:proofErr w:type="spellEnd"/>
-    </w:p>
-    <w:p>
-      <w:pPr>
-        <w:tabs>
-          <w:tab w:val="left" w:pos="3820"/>
-        </w:tabs>
-        <w:spacing w:after="0"/>
-        <w:rPr>
-          <w:rFonts w:ascii="Popins" w:hAnsi="Popins" w:cs="Times New Roman"/>
-        </w:rPr>
-      </w:pPr>
-      <w:proofErr w:type="spellStart"/>
-      <w:r>
-        <w:rPr>
-          <w:rFonts w:ascii="Popins" w:hAnsi="Popins" w:cs="Times New Roman"/>
-        </w:rPr>
-        <w:t>CopyEdit</w:t>
-      </w:r>
-      <w:proofErr w:type="spellEnd"/>
-    </w:p>
-    <w:p>
-      <w:pPr>
-        <w:tabs>
-          <w:tab w:val="left" w:pos="3820"/>
-        </w:tabs>
-        <w:spacing w:after="0"/>
-        <w:rPr>
-          <w:rFonts w:ascii="Popins" w:hAnsi="Popins" w:cs="Times New Roman"/>
-        </w:rPr>
-      </w:pPr>
       <w:r>
         <w:rPr>
           <w:rFonts w:ascii="Popins" w:hAnsi="Popins" w:cs="Times New Roman"/>
@@ -18106,41 +18068,41 @@
           <w:b/>
           <w:bCs/>
         </w:rPr>
+        <w:t>User Query:</w:t>
+      </w:r>
+    </w:p>
+    <w:p>
+      <w:pPr>
+        <w:tabs>
+          <w:tab w:val="left" w:pos="3820"/>
+        </w:tabs>
+        <w:spacing w:after="0"/>
+        <w:rPr>
+          <w:rFonts w:ascii="Popins" w:hAnsi="Popins" w:cs="Times New Roman"/>
+        </w:rPr>
+      </w:pPr>
+      <w:r>
+        <w:rPr>
+          <w:rFonts w:ascii="Popins" w:hAnsi="Popins" w:cs="Times New Roman"/>
+        </w:rPr>
+        <w:t>“Who won the cricket World Cup 2023?”</w:t>
+      </w:r>
+    </w:p>
+    <w:p>
+      <w:pPr>
+        <w:tabs>
+          <w:tab w:val="left" w:pos="3820"/>
+        </w:tabs>
+        <w:spacing w:after="0"/>
+        <w:rPr>
+          <w:rFonts w:ascii="Popins" w:hAnsi="Popins" w:cs="Times New Roman"/>
+        </w:rPr>
+      </w:pPr>
+      <w:r>
+        <w:rPr>
+          <w:rFonts w:ascii="Popins" w:hAnsi="Popins" w:cs="Times New Roman"/>
+        </w:rPr>
         <w:lastRenderedPageBreak/>
-        <w:t>User Query:</w:t>
-      </w:r>
-    </w:p>
-    <w:p>
-      <w:pPr>
-        <w:tabs>
-          <w:tab w:val="left" w:pos="3820"/>
-        </w:tabs>
-        <w:spacing w:after="0"/>
-        <w:rPr>
-          <w:rFonts w:ascii="Popins" w:hAnsi="Popins" w:cs="Times New Roman"/>
-        </w:rPr>
-      </w:pPr>
-      <w:r>
-        <w:rPr>
-          <w:rFonts w:ascii="Popins" w:hAnsi="Popins" w:cs="Times New Roman"/>
-        </w:rPr>
-        <w:t>“Who won the cricket World Cup 2023?”</w:t>
-      </w:r>
-    </w:p>
-    <w:p>
-      <w:pPr>
-        <w:tabs>
-          <w:tab w:val="left" w:pos="3820"/>
-        </w:tabs>
-        <w:spacing w:after="0"/>
-        <w:rPr>
-          <w:rFonts w:ascii="Popins" w:hAnsi="Popins" w:cs="Times New Roman"/>
-        </w:rPr>
-      </w:pPr>
-      <w:r>
-        <w:rPr>
-          <w:rFonts w:ascii="Popins" w:hAnsi="Popins" w:cs="Times New Roman"/>
-        </w:rPr>
         <w:t xml:space="preserve">This is </w:t>
       </w:r>
       <w:r>
@@ -19051,7 +19013,6 @@
           <w:b/>
           <w:bCs/>
         </w:rPr>
-        <w:lastRenderedPageBreak/>
         <w:t>Why abstract?</w:t>
       </w:r>
     </w:p>
@@ -19073,6 +19034,7 @@
         <w:rPr>
           <w:rFonts w:ascii="Popins" w:hAnsi="Popins" w:cs="Times New Roman"/>
         </w:rPr>
+        <w:lastRenderedPageBreak/>
         <w:t xml:space="preserve">Broader articles might explain zip along with other functions like map, filter, helping user understand </w:t>
       </w:r>
       <w:r>
@@ -19999,78 +19961,42 @@
         <w:rPr>
           <w:rFonts w:ascii="Popins" w:hAnsi="Popins" w:cs="Times New Roman"/>
         </w:rPr>
+        <w:t xml:space="preserve">A way to </w:t>
+      </w:r>
+      <w:r>
+        <w:rPr>
+          <w:rFonts w:ascii="Popins" w:hAnsi="Popins" w:cs="Times New Roman"/>
+          <w:b/>
+          <w:bCs/>
+        </w:rPr>
+        <w:t>rank documents retrieved from different sources or queries</w:t>
+      </w:r>
+      <w:r>
+        <w:rPr>
+          <w:rFonts w:ascii="Popins" w:hAnsi="Popins" w:cs="Times New Roman"/>
+        </w:rPr>
+        <w:t>. It assigns higher scores to documents that appear near the top across multiple result lists.</w:t>
+      </w:r>
+    </w:p>
+    <w:p>
+      <w:pPr>
+        <w:tabs>
+          <w:tab w:val="left" w:pos="3820"/>
+        </w:tabs>
+        <w:spacing w:after="0"/>
+        <w:rPr>
+          <w:rFonts w:ascii="Popins" w:hAnsi="Popins" w:cs="Times New Roman"/>
+        </w:rPr>
+      </w:pPr>
+      <w:r>
+        <w:rPr>
+          <w:rFonts w:ascii="Popins" w:hAnsi="Popins" w:cs="Times New Roman"/>
+          <w:b/>
+          <w:bCs/>
+        </w:rPr>
         <w:lastRenderedPageBreak/>
-        <w:t xml:space="preserve">A way to </w:t>
-      </w:r>
-      <w:r>
-        <w:rPr>
-          <w:rFonts w:ascii="Popins" w:hAnsi="Popins" w:cs="Times New Roman"/>
-          <w:b/>
-          <w:bCs/>
-        </w:rPr>
-        <w:t>rank documents retrieved from different sources or queries</w:t>
-      </w:r>
-      <w:r>
-        <w:rPr>
-          <w:rFonts w:ascii="Popins" w:hAnsi="Popins" w:cs="Times New Roman"/>
-        </w:rPr>
-        <w:t>. It assigns higher scores to documents that appear near the top across multiple result lists.</w:t>
-      </w:r>
-    </w:p>
-    <w:p>
-      <w:pPr>
-        <w:tabs>
-          <w:tab w:val="left" w:pos="3820"/>
-        </w:tabs>
-        <w:spacing w:after="0"/>
-        <w:rPr>
-          <w:rFonts w:ascii="Popins" w:hAnsi="Popins" w:cs="Times New Roman"/>
-        </w:rPr>
-      </w:pPr>
-      <w:r>
-        <w:rPr>
-          <w:rFonts w:ascii="Popins" w:hAnsi="Popins" w:cs="Times New Roman"/>
-          <w:b/>
-          <w:bCs/>
-        </w:rPr>
         <w:t>Formula:</w:t>
       </w:r>
-    </w:p>
-    <w:p>
-      <w:pPr>
-        <w:tabs>
-          <w:tab w:val="left" w:pos="3820"/>
-        </w:tabs>
-        <w:spacing w:after="0"/>
-        <w:rPr>
-          <w:rFonts w:ascii="Popins" w:hAnsi="Popins" w:cs="Times New Roman"/>
-        </w:rPr>
-      </w:pPr>
-      <w:r>
-        <w:rPr>
-          <w:rFonts w:ascii="Popins" w:hAnsi="Popins" w:cs="Times New Roman"/>
-        </w:rPr>
-        <w:t>text</w:t>
-      </w:r>
-    </w:p>
-    <w:p>
-      <w:pPr>
-        <w:tabs>
-          <w:tab w:val="left" w:pos="3820"/>
-        </w:tabs>
-        <w:spacing w:after="0"/>
-        <w:rPr>
-          <w:rFonts w:ascii="Popins" w:hAnsi="Popins" w:cs="Times New Roman"/>
-        </w:rPr>
-      </w:pPr>
-      <w:proofErr w:type="spellStart"/>
-      <w:r>
-        <w:rPr>
-          <w:rFonts w:ascii="Popins" w:hAnsi="Popins" w:cs="Times New Roman"/>
-        </w:rPr>
-        <w:t>CopyEdit</w:t>
-      </w:r>
-      <w:proofErr w:type="spellEnd"/>
     </w:p>
     <w:p>
       <w:pPr>
@@ -20728,7 +20654,7 @@
           <w:rFonts w:ascii="Popins" w:hAnsi="Popins" w:cs="Times New Roman"/>
         </w:rPr>
         <w:pict w14:anchorId="34B3BA9C">
-          <v:rect id="_x0000_i1156" style="width:0;height:1.5pt" o:hralign="center" o:hrstd="t" o:hr="t" fillcolor="#a0a0a0" stroked="f"/>
+          <v:rect id="_x0000_i1084" style="width:0;height:1.5pt" o:hralign="center" o:hrstd="t" o:hr="t" fillcolor="#a0a0a0" stroked="f"/>
         </w:pict>
       </w:r>
     </w:p>
@@ -20854,7 +20780,6 @@
           <w:b/>
           <w:bCs/>
         </w:rPr>
-        <w:lastRenderedPageBreak/>
         <w:t>Behavior</w:t>
       </w:r>
       <w:proofErr w:type="spellEnd"/>
@@ -20998,6 +20923,7 @@
         <w:rPr>
           <w:rFonts w:ascii="Popins" w:hAnsi="Popins" w:cs="Times New Roman"/>
         </w:rPr>
+        <w:lastRenderedPageBreak/>
         <w:t>The retriever should find exact match documents like Wikipedia or a biography page with the birth date.</w:t>
       </w:r>
     </w:p>
@@ -21049,7 +20975,7 @@
           <w:rFonts w:ascii="Popins" w:hAnsi="Popins" w:cs="Times New Roman"/>
         </w:rPr>
         <w:pict w14:anchorId="6E0ABCD9">
-          <v:rect id="_x0000_i1157" style="width:0;height:1.5pt" o:hralign="center" o:hrstd="t" o:hr="t" fillcolor="#a0a0a0" stroked="f"/>
+          <v:rect id="_x0000_i1085" style="width:0;height:1.5pt" o:hralign="center" o:hrstd="t" o:hr="t" fillcolor="#a0a0a0" stroked="f"/>
         </w:pict>
       </w:r>
     </w:p>
@@ -21391,7 +21317,7 @@
           <w:rFonts w:ascii="Popins" w:hAnsi="Popins" w:cs="Times New Roman"/>
         </w:rPr>
         <w:pict w14:anchorId="2CFBCA4B">
-          <v:rect id="_x0000_i1158" style="width:0;height:1.5pt" o:hralign="center" o:hrstd="t" o:hr="t" fillcolor="#a0a0a0" stroked="f"/>
+          <v:rect id="_x0000_i1086" style="width:0;height:1.5pt" o:hralign="center" o:hrstd="t" o:hr="t" fillcolor="#a0a0a0" stroked="f"/>
         </w:pict>
       </w:r>
     </w:p>
@@ -21871,7 +21797,7 @@
           <w:rFonts w:ascii="Popins" w:hAnsi="Popins" w:cs="Times New Roman"/>
         </w:rPr>
         <w:pict w14:anchorId="528C63A8">
-          <v:rect id="_x0000_i1159" style="width:0;height:1.5pt" o:hralign="center" o:hrstd="t" o:hr="t" fillcolor="#a0a0a0" stroked="f"/>
+          <v:rect id="_x0000_i1087" style="width:0;height:1.5pt" o:hralign="center" o:hrstd="t" o:hr="t" fillcolor="#a0a0a0" stroked="f"/>
         </w:pict>
       </w:r>
     </w:p>
@@ -22016,7 +21942,7 @@
           <w:rFonts w:ascii="Popins" w:hAnsi="Popins" w:cs="Times New Roman"/>
         </w:rPr>
         <w:pict w14:anchorId="6ED7F7A6">
-          <v:rect id="_x0000_i1160" style="width:0;height:1.5pt" o:hralign="center" o:hrstd="t" o:hr="t" fillcolor="#a0a0a0" stroked="f"/>
+          <v:rect id="_x0000_i1088" style="width:0;height:1.5pt" o:hralign="center" o:hrstd="t" o:hr="t" fillcolor="#a0a0a0" stroked="f"/>
         </w:pict>
       </w:r>
     </w:p>
@@ -22108,7 +22034,6 @@
         <w:rPr>
           <w:rFonts w:ascii="Popins" w:hAnsi="Popins" w:cs="Times New Roman"/>
         </w:rPr>
-        <w:lastRenderedPageBreak/>
         <w:t>When multi-step reasoning is needed.</w:t>
       </w:r>
     </w:p>
@@ -22162,7 +22087,7 @@
           <w:rFonts w:ascii="Popins" w:hAnsi="Popins" w:cs="Times New Roman"/>
         </w:rPr>
         <w:pict w14:anchorId="6E44906A">
-          <v:rect id="_x0000_i1161" style="width:0;height:1.5pt" o:hralign="center" o:hrstd="t" o:hr="t" fillcolor="#a0a0a0" stroked="f"/>
+          <v:rect id="_x0000_i1089" style="width:0;height:1.5pt" o:hralign="center" o:hrstd="t" o:hr="t" fillcolor="#a0a0a0" stroked="f"/>
         </w:pict>
       </w:r>
     </w:p>
@@ -22209,6 +22134,7 @@
         <w:rPr>
           <w:rFonts w:ascii="Popins" w:hAnsi="Popins" w:cs="Times New Roman"/>
         </w:rPr>
+        <w:lastRenderedPageBreak/>
         <w:t xml:space="preserve">Original Query: </w:t>
       </w:r>
       <w:r>
@@ -22453,7 +22379,7 @@
           <w:rFonts w:ascii="Popins" w:hAnsi="Popins" w:cs="Times New Roman"/>
         </w:rPr>
         <w:pict w14:anchorId="57652F1D">
-          <v:rect id="_x0000_i1162" style="width:0;height:1.5pt" o:hralign="center" o:hrstd="t" o:hr="t" fillcolor="#a0a0a0" stroked="f"/>
+          <v:rect id="_x0000_i1090" style="width:0;height:1.5pt" o:hralign="center" o:hrstd="t" o:hr="t" fillcolor="#a0a0a0" stroked="f"/>
         </w:pict>
       </w:r>
     </w:p>
@@ -22578,7 +22504,7 @@
           <w:rFonts w:ascii="Popins" w:hAnsi="Popins" w:cs="Times New Roman"/>
         </w:rPr>
         <w:pict w14:anchorId="5FCD4812">
-          <v:rect id="_x0000_i1163" style="width:0;height:1.5pt" o:hralign="center" o:hrstd="t" o:hr="t" fillcolor="#a0a0a0" stroked="f"/>
+          <v:rect id="_x0000_i1091" style="width:0;height:1.5pt" o:hralign="center" o:hrstd="t" o:hr="t" fillcolor="#a0a0a0" stroked="f"/>
         </w:pict>
       </w:r>
     </w:p>
@@ -22879,7 +22805,7 @@
           <w:rFonts w:ascii="Popins" w:hAnsi="Popins" w:cs="Times New Roman"/>
         </w:rPr>
         <w:pict w14:anchorId="6152C0E4">
-          <v:rect id="_x0000_i1164" style="width:0;height:1.5pt" o:hralign="center" o:hrstd="t" o:hr="t" fillcolor="#a0a0a0" stroked="f"/>
+          <v:rect id="_x0000_i1092" style="width:0;height:1.5pt" o:hralign="center" o:hrstd="t" o:hr="t" fillcolor="#a0a0a0" stroked="f"/>
         </w:pict>
       </w:r>
     </w:p>
@@ -23035,7 +22961,6 @@
           <w:b/>
           <w:bCs/>
         </w:rPr>
-        <w:lastRenderedPageBreak/>
         <w:t>Embed the generated text</w:t>
       </w:r>
       <w:r>
@@ -23151,6 +23076,7 @@
           <w:b/>
           <w:bCs/>
         </w:rPr>
+        <w:lastRenderedPageBreak/>
         <w:t>Use retrieved docs + original question</w:t>
       </w:r>
       <w:r>
@@ -23175,7 +23101,7 @@
           <w:rFonts w:ascii="Popins" w:hAnsi="Popins" w:cs="Times New Roman"/>
         </w:rPr>
         <w:pict w14:anchorId="3EBEC950">
-          <v:rect id="_x0000_i1165" style="width:0;height:1.5pt" o:hralign="center" o:hrstd="t" o:hr="t" fillcolor="#a0a0a0" stroked="f"/>
+          <v:rect id="_x0000_i1093" style="width:0;height:1.5pt" o:hralign="center" o:hrstd="t" o:hr="t" fillcolor="#a0a0a0" stroked="f"/>
         </w:pict>
       </w:r>
     </w:p>
@@ -23300,7 +23226,7 @@
           <w:rFonts w:ascii="Popins" w:hAnsi="Popins" w:cs="Times New Roman"/>
         </w:rPr>
         <w:pict w14:anchorId="383DDDC7">
-          <v:rect id="_x0000_i1166" style="width:0;height:1.5pt" o:hralign="center" o:hrstd="t" o:hr="t" fillcolor="#a0a0a0" stroked="f"/>
+          <v:rect id="_x0000_i1094" style="width:0;height:1.5pt" o:hralign="center" o:hrstd="t" o:hr="t" fillcolor="#a0a0a0" stroked="f"/>
         </w:pict>
       </w:r>
     </w:p>
@@ -23458,7 +23384,7 @@
           <w:rFonts w:ascii="Popins" w:hAnsi="Popins" w:cs="Times New Roman"/>
         </w:rPr>
         <w:pict w14:anchorId="3871DB5C">
-          <v:rect id="_x0000_i1167" style="width:0;height:1.5pt" o:hralign="center" o:hrstd="t" o:hr="t" fillcolor="#a0a0a0" stroked="f"/>
+          <v:rect id="_x0000_i1095" style="width:0;height:1.5pt" o:hralign="center" o:hrstd="t" o:hr="t" fillcolor="#a0a0a0" stroked="f"/>
         </w:pict>
       </w:r>
     </w:p>
@@ -36802,6 +36728,7 @@
   <w:style w:type="character" w:default="1" w:styleId="DefaultParagraphFont">
     <w:name w:val="Default Paragraph Font"/>
     <w:uiPriority w:val="1"/>
+    <w:semiHidden/>
     <w:unhideWhenUsed/>
   </w:style>
   <w:style w:type="table" w:default="1" w:styleId="TableNormal">

</xml_diff>